<commit_message>
Ajout des test xUnit
</commit_message>
<xml_diff>
--- a/ProjetSynthèse.docx
+++ b/ProjetSynthèse.docx
@@ -2,6 +2,647 @@
 <file path=word/document.xml><?xml version="1.0" encoding="utf-8"?>
 <w:document xmlns:wpc="http://schemas.microsoft.com/office/word/2010/wordprocessingCanvas" xmlns:cx="http://schemas.microsoft.com/office/drawing/2014/chartex" xmlns:cx1="http://schemas.microsoft.com/office/drawing/2015/9/8/chartex" xmlns:cx2="http://schemas.microsoft.com/office/drawing/2015/10/21/chartex" xmlns:cx3="http://schemas.microsoft.com/office/drawing/2016/5/9/chartex" xmlns:cx4="http://schemas.microsoft.com/office/drawing/2016/5/10/chartex" xmlns:cx5="http://schemas.microsoft.com/office/drawing/2016/5/11/chartex" xmlns:cx6="http://schemas.microsoft.com/office/drawing/2016/5/12/chartex" xmlns:cx7="http://schemas.microsoft.com/office/drawing/2016/5/13/chartex" xmlns:cx8="http://schemas.microsoft.com/office/drawing/2016/5/14/chartex" xmlns:mc="http://schemas.openxmlformats.org/markup-compatibility/2006" xmlns:aink="http://schemas.microsoft.com/office/drawing/2016/ink" xmlns:am3d="http://schemas.microsoft.com/office/drawing/2017/model3d" xmlns:o="urn:schemas-microsoft-com:office:office" xmlns:oel="http://schemas.microsoft.com/office/2019/extlst" xmlns:r="http://schemas.openxmlformats.org/officeDocument/2006/relationships" xmlns:m="http://schemas.openxmlformats.org/officeDocument/2006/math" xmlns:v="urn:schemas-microsoft-com:vml" xmlns:wp14="http://schemas.microsoft.com/office/word/2010/wordprocessingDrawing" xmlns:wp="http://schemas.openxmlformats.org/drawingml/2006/wordprocessingDrawing" xmlns:w10="urn:schemas-microsoft-com:office:word" xmlns:w="http://schemas.openxmlformats.org/wordprocessingml/2006/main" xmlns:w14="http://schemas.microsoft.com/office/word/2010/wordml" xmlns:w15="http://schemas.microsoft.com/office/word/2012/wordml" xmlns:w16cex="http://schemas.microsoft.com/office/word/2018/wordml/cex" xmlns:w16cid="http://schemas.microsoft.com/office/word/2016/wordml/cid" xmlns:w16="http://schemas.microsoft.com/office/word/2018/wordml" xmlns:w16sdtdh="http://schemas.microsoft.com/office/word/2020/wordml/sdtdatahash" xmlns:w16se="http://schemas.microsoft.com/office/word/2015/wordml/symex" xmlns:wpg="http://schemas.microsoft.com/office/word/2010/wordprocessingGroup" xmlns:wpi="http://schemas.microsoft.com/office/word/2010/wordprocessingInk" xmlns:wne="http://schemas.microsoft.com/office/word/2006/wordml" xmlns:wps="http://schemas.microsoft.com/office/word/2010/wordprocessingShape" mc:Ignorable="w14 w15 w16se w16cid w16 w16cex w16sdtdh wp14">
   <w:body>
+    <w:sdt>
+      <w:sdtPr>
+        <w:rPr>
+          <w:lang w:val="fr-FR"/>
+        </w:rPr>
+        <w:id w:val="497696596"/>
+        <w:docPartObj>
+          <w:docPartGallery w:val="Table of Contents"/>
+          <w:docPartUnique/>
+        </w:docPartObj>
+      </w:sdtPr>
+      <w:sdtEndPr>
+        <w:rPr>
+          <w:rFonts w:asciiTheme="minorHAnsi" w:eastAsiaTheme="minorHAnsi" w:hAnsiTheme="minorHAnsi" w:cstheme="minorBidi"/>
+          <w:b/>
+          <w:bCs/>
+          <w:color w:val="auto"/>
+          <w:sz w:val="22"/>
+          <w:szCs w:val="22"/>
+          <w:lang w:eastAsia="en-US"/>
+        </w:rPr>
+      </w:sdtEndPr>
+      <w:sdtContent>
+        <w:p>
+          <w:pPr>
+            <w:pStyle w:val="En-ttedetabledesmatires"/>
+          </w:pPr>
+          <w:r>
+            <w:rPr>
+              <w:lang w:val="fr-FR"/>
+            </w:rPr>
+            <w:t>Table des matières</w:t>
+          </w:r>
+        </w:p>
+        <w:p>
+          <w:pPr>
+            <w:pStyle w:val="TM1"/>
+            <w:tabs>
+              <w:tab w:val="right" w:leader="dot" w:pos="8828"/>
+            </w:tabs>
+            <w:rPr>
+              <w:rFonts w:eastAsiaTheme="minorEastAsia"/>
+              <w:noProof/>
+              <w:lang w:val="en-CA" w:eastAsia="en-CA"/>
+            </w:rPr>
+          </w:pPr>
+          <w:r>
+            <w:fldChar w:fldCharType="begin"/>
+          </w:r>
+          <w:r>
+            <w:instrText xml:space="preserve"> TOC \o "1-3" \h \z \u </w:instrText>
+          </w:r>
+          <w:r>
+            <w:fldChar w:fldCharType="separate"/>
+          </w:r>
+          <w:hyperlink w:anchor="_Toc122289954" w:history="1">
+            <w:r>
+              <w:rPr>
+                <w:rStyle w:val="Lienhypertexte"/>
+                <w:noProof/>
+                <w:lang w:val="fr-FR"/>
+              </w:rPr>
+              <w:t>Description du sujet</w:t>
+            </w:r>
+            <w:r>
+              <w:rPr>
+                <w:noProof/>
+                <w:webHidden/>
+              </w:rPr>
+              <w:tab/>
+            </w:r>
+            <w:r>
+              <w:rPr>
+                <w:noProof/>
+                <w:webHidden/>
+              </w:rPr>
+              <w:fldChar w:fldCharType="begin"/>
+            </w:r>
+            <w:r>
+              <w:rPr>
+                <w:noProof/>
+                <w:webHidden/>
+              </w:rPr>
+              <w:instrText xml:space="preserve"> PAGEREF _Toc122289954 \h </w:instrText>
+            </w:r>
+            <w:r>
+              <w:rPr>
+                <w:noProof/>
+                <w:webHidden/>
+              </w:rPr>
+            </w:r>
+            <w:r>
+              <w:rPr>
+                <w:noProof/>
+                <w:webHidden/>
+              </w:rPr>
+              <w:fldChar w:fldCharType="separate"/>
+            </w:r>
+            <w:r>
+              <w:rPr>
+                <w:noProof/>
+                <w:webHidden/>
+              </w:rPr>
+              <w:t>2</w:t>
+            </w:r>
+            <w:r>
+              <w:rPr>
+                <w:noProof/>
+                <w:webHidden/>
+              </w:rPr>
+              <w:fldChar w:fldCharType="end"/>
+            </w:r>
+          </w:hyperlink>
+        </w:p>
+        <w:p>
+          <w:pPr>
+            <w:pStyle w:val="TM1"/>
+            <w:tabs>
+              <w:tab w:val="right" w:leader="dot" w:pos="8828"/>
+            </w:tabs>
+            <w:rPr>
+              <w:rFonts w:eastAsiaTheme="minorEastAsia"/>
+              <w:noProof/>
+              <w:lang w:val="en-CA" w:eastAsia="en-CA"/>
+            </w:rPr>
+          </w:pPr>
+          <w:hyperlink w:anchor="_Toc122289955" w:history="1">
+            <w:r>
+              <w:rPr>
+                <w:rStyle w:val="Lienhypertexte"/>
+                <w:noProof/>
+                <w:lang w:val="fr-FR"/>
+              </w:rPr>
+              <w:t>Diagramme des cas d’utilisation</w:t>
+            </w:r>
+            <w:r>
+              <w:rPr>
+                <w:noProof/>
+                <w:webHidden/>
+              </w:rPr>
+              <w:tab/>
+            </w:r>
+            <w:r>
+              <w:rPr>
+                <w:noProof/>
+                <w:webHidden/>
+              </w:rPr>
+              <w:fldChar w:fldCharType="begin"/>
+            </w:r>
+            <w:r>
+              <w:rPr>
+                <w:noProof/>
+                <w:webHidden/>
+              </w:rPr>
+              <w:instrText xml:space="preserve"> PAGEREF _Toc122289955 \h </w:instrText>
+            </w:r>
+            <w:r>
+              <w:rPr>
+                <w:noProof/>
+                <w:webHidden/>
+              </w:rPr>
+            </w:r>
+            <w:r>
+              <w:rPr>
+                <w:noProof/>
+                <w:webHidden/>
+              </w:rPr>
+              <w:fldChar w:fldCharType="separate"/>
+            </w:r>
+            <w:r>
+              <w:rPr>
+                <w:noProof/>
+                <w:webHidden/>
+              </w:rPr>
+              <w:t>2</w:t>
+            </w:r>
+            <w:r>
+              <w:rPr>
+                <w:noProof/>
+                <w:webHidden/>
+              </w:rPr>
+              <w:fldChar w:fldCharType="end"/>
+            </w:r>
+          </w:hyperlink>
+        </w:p>
+        <w:p>
+          <w:pPr>
+            <w:pStyle w:val="TM1"/>
+            <w:tabs>
+              <w:tab w:val="right" w:leader="dot" w:pos="8828"/>
+            </w:tabs>
+            <w:rPr>
+              <w:rFonts w:eastAsiaTheme="minorEastAsia"/>
+              <w:noProof/>
+              <w:lang w:val="en-CA" w:eastAsia="en-CA"/>
+            </w:rPr>
+          </w:pPr>
+          <w:hyperlink w:anchor="_Toc122289956" w:history="1">
+            <w:r>
+              <w:rPr>
+                <w:rStyle w:val="Lienhypertexte"/>
+                <w:noProof/>
+                <w:lang w:val="fr-FR"/>
+              </w:rPr>
+              <w:t>Description détaillée des cas d’utilisation</w:t>
+            </w:r>
+            <w:r>
+              <w:rPr>
+                <w:noProof/>
+                <w:webHidden/>
+              </w:rPr>
+              <w:tab/>
+            </w:r>
+            <w:r>
+              <w:rPr>
+                <w:noProof/>
+                <w:webHidden/>
+              </w:rPr>
+              <w:fldChar w:fldCharType="begin"/>
+            </w:r>
+            <w:r>
+              <w:rPr>
+                <w:noProof/>
+                <w:webHidden/>
+              </w:rPr>
+              <w:instrText xml:space="preserve"> PAGEREF _Toc122289956 \h </w:instrText>
+            </w:r>
+            <w:r>
+              <w:rPr>
+                <w:noProof/>
+                <w:webHidden/>
+              </w:rPr>
+            </w:r>
+            <w:r>
+              <w:rPr>
+                <w:noProof/>
+                <w:webHidden/>
+              </w:rPr>
+              <w:fldChar w:fldCharType="separate"/>
+            </w:r>
+            <w:r>
+              <w:rPr>
+                <w:noProof/>
+                <w:webHidden/>
+              </w:rPr>
+              <w:t>3</w:t>
+            </w:r>
+            <w:r>
+              <w:rPr>
+                <w:noProof/>
+                <w:webHidden/>
+              </w:rPr>
+              <w:fldChar w:fldCharType="end"/>
+            </w:r>
+          </w:hyperlink>
+        </w:p>
+        <w:p>
+          <w:pPr>
+            <w:pStyle w:val="TM1"/>
+            <w:tabs>
+              <w:tab w:val="right" w:leader="dot" w:pos="8828"/>
+            </w:tabs>
+            <w:rPr>
+              <w:rFonts w:eastAsiaTheme="minorEastAsia"/>
+              <w:noProof/>
+              <w:lang w:val="en-CA" w:eastAsia="en-CA"/>
+            </w:rPr>
+          </w:pPr>
+          <w:hyperlink w:anchor="_Toc122289957" w:history="1">
+            <w:r>
+              <w:rPr>
+                <w:rStyle w:val="Lienhypertexte"/>
+                <w:noProof/>
+                <w:lang w:val="fr-FR"/>
+              </w:rPr>
+              <w:t>Diagramme UML des classes</w:t>
+            </w:r>
+            <w:r>
+              <w:rPr>
+                <w:noProof/>
+                <w:webHidden/>
+              </w:rPr>
+              <w:tab/>
+            </w:r>
+            <w:r>
+              <w:rPr>
+                <w:noProof/>
+                <w:webHidden/>
+              </w:rPr>
+              <w:fldChar w:fldCharType="begin"/>
+            </w:r>
+            <w:r>
+              <w:rPr>
+                <w:noProof/>
+                <w:webHidden/>
+              </w:rPr>
+              <w:instrText xml:space="preserve"> PAGEREF _Toc122289957 \h </w:instrText>
+            </w:r>
+            <w:r>
+              <w:rPr>
+                <w:noProof/>
+                <w:webHidden/>
+              </w:rPr>
+            </w:r>
+            <w:r>
+              <w:rPr>
+                <w:noProof/>
+                <w:webHidden/>
+              </w:rPr>
+              <w:fldChar w:fldCharType="separate"/>
+            </w:r>
+            <w:r>
+              <w:rPr>
+                <w:noProof/>
+                <w:webHidden/>
+              </w:rPr>
+              <w:t>5</w:t>
+            </w:r>
+            <w:r>
+              <w:rPr>
+                <w:noProof/>
+                <w:webHidden/>
+              </w:rPr>
+              <w:fldChar w:fldCharType="end"/>
+            </w:r>
+          </w:hyperlink>
+        </w:p>
+        <w:p>
+          <w:pPr>
+            <w:pStyle w:val="TM1"/>
+            <w:tabs>
+              <w:tab w:val="right" w:leader="dot" w:pos="8828"/>
+            </w:tabs>
+            <w:rPr>
+              <w:rFonts w:eastAsiaTheme="minorEastAsia"/>
+              <w:noProof/>
+              <w:lang w:val="en-CA" w:eastAsia="en-CA"/>
+            </w:rPr>
+          </w:pPr>
+          <w:hyperlink w:anchor="_Toc122289958" w:history="1">
+            <w:r>
+              <w:rPr>
+                <w:rStyle w:val="Lienhypertexte"/>
+                <w:noProof/>
+                <w:lang w:val="fr-CA"/>
+              </w:rPr>
+              <w:t>Difficultés rencontrées</w:t>
+            </w:r>
+            <w:r>
+              <w:rPr>
+                <w:noProof/>
+                <w:webHidden/>
+              </w:rPr>
+              <w:tab/>
+            </w:r>
+            <w:r>
+              <w:rPr>
+                <w:noProof/>
+                <w:webHidden/>
+              </w:rPr>
+              <w:fldChar w:fldCharType="begin"/>
+            </w:r>
+            <w:r>
+              <w:rPr>
+                <w:noProof/>
+                <w:webHidden/>
+              </w:rPr>
+              <w:instrText xml:space="preserve"> PAGEREF _Toc122289958 \h </w:instrText>
+            </w:r>
+            <w:r>
+              <w:rPr>
+                <w:noProof/>
+                <w:webHidden/>
+              </w:rPr>
+            </w:r>
+            <w:r>
+              <w:rPr>
+                <w:noProof/>
+                <w:webHidden/>
+              </w:rPr>
+              <w:fldChar w:fldCharType="separate"/>
+            </w:r>
+            <w:r>
+              <w:rPr>
+                <w:noProof/>
+                <w:webHidden/>
+              </w:rPr>
+              <w:t>5</w:t>
+            </w:r>
+            <w:r>
+              <w:rPr>
+                <w:noProof/>
+                <w:webHidden/>
+              </w:rPr>
+              <w:fldChar w:fldCharType="end"/>
+            </w:r>
+          </w:hyperlink>
+        </w:p>
+        <w:p>
+          <w:pPr>
+            <w:pStyle w:val="TM1"/>
+            <w:tabs>
+              <w:tab w:val="right" w:leader="dot" w:pos="8828"/>
+            </w:tabs>
+            <w:rPr>
+              <w:rFonts w:eastAsiaTheme="minorEastAsia"/>
+              <w:noProof/>
+              <w:lang w:val="en-CA" w:eastAsia="en-CA"/>
+            </w:rPr>
+          </w:pPr>
+          <w:hyperlink w:anchor="_Toc122289959" w:history="1">
+            <w:r>
+              <w:rPr>
+                <w:rStyle w:val="Lienhypertexte"/>
+                <w:noProof/>
+                <w:lang w:val="fr-CA"/>
+              </w:rPr>
+              <w:t>Ajouts Bonis</w:t>
+            </w:r>
+            <w:r>
+              <w:rPr>
+                <w:noProof/>
+                <w:webHidden/>
+              </w:rPr>
+              <w:tab/>
+            </w:r>
+            <w:r>
+              <w:rPr>
+                <w:noProof/>
+                <w:webHidden/>
+              </w:rPr>
+              <w:fldChar w:fldCharType="begin"/>
+            </w:r>
+            <w:r>
+              <w:rPr>
+                <w:noProof/>
+                <w:webHidden/>
+              </w:rPr>
+              <w:instrText xml:space="preserve"> PAGEREF _Toc122289959 \h </w:instrText>
+            </w:r>
+            <w:r>
+              <w:rPr>
+                <w:noProof/>
+                <w:webHidden/>
+              </w:rPr>
+            </w:r>
+            <w:r>
+              <w:rPr>
+                <w:noProof/>
+                <w:webHidden/>
+              </w:rPr>
+              <w:fldChar w:fldCharType="separate"/>
+            </w:r>
+            <w:r>
+              <w:rPr>
+                <w:noProof/>
+                <w:webHidden/>
+              </w:rPr>
+              <w:t>5</w:t>
+            </w:r>
+            <w:r>
+              <w:rPr>
+                <w:noProof/>
+                <w:webHidden/>
+              </w:rPr>
+              <w:fldChar w:fldCharType="end"/>
+            </w:r>
+          </w:hyperlink>
+        </w:p>
+        <w:p>
+          <w:pPr>
+            <w:pStyle w:val="TM1"/>
+            <w:tabs>
+              <w:tab w:val="right" w:leader="dot" w:pos="8828"/>
+            </w:tabs>
+            <w:rPr>
+              <w:rFonts w:eastAsiaTheme="minorEastAsia"/>
+              <w:noProof/>
+              <w:lang w:val="en-CA" w:eastAsia="en-CA"/>
+            </w:rPr>
+          </w:pPr>
+          <w:hyperlink w:anchor="_Toc122289960" w:history="1">
+            <w:r>
+              <w:rPr>
+                <w:rStyle w:val="Lienhypertexte"/>
+                <w:noProof/>
+                <w:lang w:val="fr-FR"/>
+              </w:rPr>
+              <w:t>Journal du temps de travail</w:t>
+            </w:r>
+            <w:r>
+              <w:rPr>
+                <w:noProof/>
+                <w:webHidden/>
+              </w:rPr>
+              <w:tab/>
+            </w:r>
+            <w:r>
+              <w:rPr>
+                <w:noProof/>
+                <w:webHidden/>
+              </w:rPr>
+              <w:fldChar w:fldCharType="begin"/>
+            </w:r>
+            <w:r>
+              <w:rPr>
+                <w:noProof/>
+                <w:webHidden/>
+              </w:rPr>
+              <w:instrText xml:space="preserve"> PAGEREF _Toc122289960 \h </w:instrText>
+            </w:r>
+            <w:r>
+              <w:rPr>
+                <w:noProof/>
+                <w:webHidden/>
+              </w:rPr>
+            </w:r>
+            <w:r>
+              <w:rPr>
+                <w:noProof/>
+                <w:webHidden/>
+              </w:rPr>
+              <w:fldChar w:fldCharType="separate"/>
+            </w:r>
+            <w:r>
+              <w:rPr>
+                <w:noProof/>
+                <w:webHidden/>
+              </w:rPr>
+              <w:t>6</w:t>
+            </w:r>
+            <w:r>
+              <w:rPr>
+                <w:noProof/>
+                <w:webHidden/>
+              </w:rPr>
+              <w:fldChar w:fldCharType="end"/>
+            </w:r>
+          </w:hyperlink>
+        </w:p>
+        <w:p>
+          <w:pPr>
+            <w:pStyle w:val="TM1"/>
+            <w:tabs>
+              <w:tab w:val="right" w:leader="dot" w:pos="8828"/>
+            </w:tabs>
+            <w:rPr>
+              <w:rFonts w:eastAsiaTheme="minorEastAsia"/>
+              <w:noProof/>
+              <w:lang w:val="en-CA" w:eastAsia="en-CA"/>
+            </w:rPr>
+          </w:pPr>
+          <w:hyperlink w:anchor="_Toc122289961" w:history="1">
+            <w:r>
+              <w:rPr>
+                <w:rStyle w:val="Lienhypertexte"/>
+                <w:noProof/>
+                <w:lang w:val="fr-CA"/>
+              </w:rPr>
+              <w:t>BIBLIOGRAPHIE</w:t>
+            </w:r>
+            <w:r>
+              <w:rPr>
+                <w:noProof/>
+                <w:webHidden/>
+              </w:rPr>
+              <w:tab/>
+            </w:r>
+            <w:r>
+              <w:rPr>
+                <w:noProof/>
+                <w:webHidden/>
+              </w:rPr>
+              <w:fldChar w:fldCharType="begin"/>
+            </w:r>
+            <w:r>
+              <w:rPr>
+                <w:noProof/>
+                <w:webHidden/>
+              </w:rPr>
+              <w:instrText xml:space="preserve"> PAGEREF _Toc122289961 \h </w:instrText>
+            </w:r>
+            <w:r>
+              <w:rPr>
+                <w:noProof/>
+                <w:webHidden/>
+              </w:rPr>
+            </w:r>
+            <w:r>
+              <w:rPr>
+                <w:noProof/>
+                <w:webHidden/>
+              </w:rPr>
+              <w:fldChar w:fldCharType="separate"/>
+            </w:r>
+            <w:r>
+              <w:rPr>
+                <w:noProof/>
+                <w:webHidden/>
+              </w:rPr>
+              <w:t>7</w:t>
+            </w:r>
+            <w:r>
+              <w:rPr>
+                <w:noProof/>
+                <w:webHidden/>
+              </w:rPr>
+              <w:fldChar w:fldCharType="end"/>
+            </w:r>
+          </w:hyperlink>
+        </w:p>
+        <w:p>
+          <w:r>
+            <w:rPr>
+              <w:b/>
+              <w:bCs/>
+              <w:lang w:val="fr-FR"/>
+            </w:rPr>
+            <w:fldChar w:fldCharType="end"/>
+          </w:r>
+        </w:p>
+      </w:sdtContent>
+    </w:sdt>
+    <w:p>
+      <w:pPr>
+        <w:spacing w:after="160" w:line="259" w:lineRule="auto"/>
+        <w:rPr>
+          <w:rFonts w:asciiTheme="majorHAnsi" w:eastAsiaTheme="majorEastAsia" w:hAnsiTheme="majorHAnsi" w:cstheme="majorBidi"/>
+          <w:color w:val="2E74B5" w:themeColor="accent1" w:themeShade="BF"/>
+          <w:sz w:val="32"/>
+          <w:szCs w:val="32"/>
+          <w:lang w:val="fr-FR"/>
+        </w:rPr>
+      </w:pPr>
+      <w:r>
+        <w:rPr>
+          <w:lang w:val="fr-FR"/>
+        </w:rPr>
+        <w:br w:type="page"/>
+      </w:r>
+    </w:p>
     <w:p>
       <w:pPr>
         <w:pStyle w:val="Titre1"/>
@@ -9,12 +650,15 @@
           <w:lang w:val="fr-FR"/>
         </w:rPr>
       </w:pPr>
-      <w:r>
-        <w:rPr>
-          <w:lang w:val="fr-FR"/>
-        </w:rPr>
+      <w:bookmarkStart w:id="0" w:name="_Toc122289954"/>
+      <w:r>
+        <w:rPr>
+          <w:lang w:val="fr-FR"/>
+        </w:rPr>
+        <w:lastRenderedPageBreak/>
         <w:t>Description du sujet</w:t>
       </w:r>
+      <w:bookmarkEnd w:id="0"/>
     </w:p>
     <w:p>
       <w:pPr>
@@ -60,12 +704,14 @@
           <w:lang w:val="fr-FR"/>
         </w:rPr>
       </w:pPr>
+      <w:bookmarkStart w:id="1" w:name="_Toc122289955"/>
       <w:r>
         <w:rPr>
           <w:lang w:val="fr-FR"/>
         </w:rPr>
         <w:t>Diagramme des cas d’utilisation</w:t>
       </w:r>
+      <w:bookmarkEnd w:id="1"/>
     </w:p>
     <w:p>
       <w:pPr>
@@ -136,6 +782,7 @@
           <w:lang w:val="fr-FR"/>
         </w:rPr>
       </w:pPr>
+      <w:bookmarkStart w:id="2" w:name="_Toc122289956"/>
       <w:r>
         <w:rPr>
           <w:lang w:val="fr-FR"/>
@@ -143,6 +790,7 @@
         <w:lastRenderedPageBreak/>
         <w:t>Description détaillée des cas d’utilisation</w:t>
       </w:r>
+      <w:bookmarkEnd w:id="2"/>
     </w:p>
     <w:p>
       <w:pPr>
@@ -1009,6 +1657,7 @@
           <w:lang w:val="fr-FR"/>
         </w:rPr>
       </w:pPr>
+      <w:bookmarkStart w:id="3" w:name="_Toc122289957"/>
       <w:r>
         <w:rPr>
           <w:lang w:val="fr-FR"/>
@@ -1016,6 +1665,7 @@
         <w:lastRenderedPageBreak/>
         <w:t>Diagramme UML des classes</w:t>
       </w:r>
+      <w:bookmarkEnd w:id="3"/>
     </w:p>
     <w:p>
       <w:pPr>
@@ -1074,12 +1724,14 @@
           <w:lang w:val="fr-CA"/>
         </w:rPr>
       </w:pPr>
+      <w:bookmarkStart w:id="4" w:name="_Toc122289958"/>
       <w:r>
         <w:rPr>
           <w:lang w:val="fr-CA"/>
         </w:rPr>
         <w:t>Difficultés rencontrées</w:t>
       </w:r>
+      <w:bookmarkEnd w:id="4"/>
     </w:p>
     <w:p>
       <w:pPr>
@@ -1210,12 +1862,14 @@
           <w:lang w:val="fr-CA"/>
         </w:rPr>
       </w:pPr>
+      <w:bookmarkStart w:id="5" w:name="_Toc122289959"/>
       <w:r>
         <w:rPr>
           <w:lang w:val="fr-CA"/>
         </w:rPr>
         <w:t>Ajouts Bonis</w:t>
       </w:r>
+      <w:bookmarkEnd w:id="5"/>
     </w:p>
     <w:p>
       <w:pPr>
@@ -1291,12 +1945,14 @@
           <w:lang w:val="fr-FR"/>
         </w:rPr>
       </w:pPr>
+      <w:bookmarkStart w:id="6" w:name="_Toc122289960"/>
       <w:r>
         <w:rPr>
           <w:lang w:val="fr-FR"/>
         </w:rPr>
         <w:t>Journal du temps de travail</w:t>
       </w:r>
+      <w:bookmarkEnd w:id="6"/>
     </w:p>
     <w:tbl>
       <w:tblPr>
@@ -2098,6 +2754,27 @@
         <w:rPr>
           <w:lang w:val="fr-FR"/>
         </w:rPr>
+      </w:pPr>
+    </w:p>
+    <w:p>
+      <w:pPr>
+        <w:pStyle w:val="Titre1"/>
+        <w:rPr>
+          <w:lang w:val="fr-FR"/>
+        </w:rPr>
+      </w:pPr>
+      <w:r>
+        <w:rPr>
+          <w:lang w:val="fr-FR"/>
+        </w:rPr>
+        <w:t>Versionnage</w:t>
+      </w:r>
+    </w:p>
+    <w:p>
+      <w:pPr>
+        <w:rPr>
+          <w:lang w:val="fr-FR"/>
+        </w:rPr>
         <w:sectPr>
           <w:headerReference w:type="first" r:id="rId10"/>
           <w:footerReference w:type="first" r:id="rId11"/>
@@ -2108,28 +2785,38 @@
           <w:docGrid w:linePitch="360"/>
         </w:sectPr>
       </w:pPr>
-    </w:p>
-    <w:p>
-      <w:pPr>
-        <w:spacing w:after="240" w:line="480" w:lineRule="auto"/>
-        <w:jc w:val="center"/>
-        <w:rPr>
-          <w:rFonts w:ascii="Arial" w:hAnsi="Arial" w:cs="Arial"/>
-          <w:b/>
-          <w:sz w:val="32"/>
+      <w:hyperlink r:id="rId12" w:history="1">
+        <w:r>
+          <w:rPr>
+            <w:rStyle w:val="Lienhypertexte"/>
+            <w:lang w:val="fr-FR"/>
+          </w:rPr>
+          <w:t>https://github.com/AnthonyHaspect/ProjetSynth-se</w:t>
+        </w:r>
+      </w:hyperlink>
+      <w:r>
+        <w:rPr>
+          <w:lang w:val="fr-FR"/>
+        </w:rPr>
+        <w:t xml:space="preserve"> </w:t>
+      </w:r>
+    </w:p>
+    <w:p>
+      <w:pPr>
+        <w:pStyle w:val="Titre1"/>
+        <w:rPr>
           <w:lang w:val="fr-CA"/>
         </w:rPr>
       </w:pPr>
-      <w:r>
-        <w:rPr>
-          <w:rFonts w:ascii="Arial" w:hAnsi="Arial" w:cs="Arial"/>
-          <w:b/>
-          <w:sz w:val="32"/>
+      <w:bookmarkStart w:id="7" w:name="_Toc122289961"/>
+      <w:r>
+        <w:rPr>
           <w:lang w:val="fr-CA"/>
         </w:rPr>
         <w:lastRenderedPageBreak/>
         <w:t>BIBLIOGRAPHIE</w:t>
       </w:r>
+      <w:bookmarkEnd w:id="7"/>
     </w:p>
     <w:p>
       <w:pPr>
@@ -2139,7 +2826,7 @@
           <w:lang w:val="fr-FR"/>
         </w:rPr>
       </w:pPr>
-      <w:hyperlink r:id="rId12" w:history="1">
+      <w:hyperlink r:id="rId13" w:history="1">
         <w:r>
           <w:rPr>
             <w:rStyle w:val="Lienhypertexte"/>
@@ -3720,6 +4407,34 @@
       </w:tblBorders>
     </w:tblPr>
   </w:style>
+  <w:style w:type="paragraph" w:styleId="En-ttedetabledesmatires">
+    <w:name w:val="TOC Heading"/>
+    <w:basedOn w:val="Titre1"/>
+    <w:next w:val="Normal"/>
+    <w:uiPriority w:val="39"/>
+    <w:unhideWhenUsed/>
+    <w:qFormat/>
+    <w:rsid w:val="009B5D7C"/>
+    <w:pPr>
+      <w:spacing w:line="259" w:lineRule="auto"/>
+      <w:outlineLvl w:val="9"/>
+    </w:pPr>
+    <w:rPr>
+      <w:lang w:val="en-CA" w:eastAsia="en-CA"/>
+    </w:rPr>
+  </w:style>
+  <w:style w:type="paragraph" w:styleId="TM1">
+    <w:name w:val="toc 1"/>
+    <w:basedOn w:val="Normal"/>
+    <w:next w:val="Normal"/>
+    <w:autoRedefine/>
+    <w:uiPriority w:val="39"/>
+    <w:unhideWhenUsed/>
+    <w:rsid w:val="009B5D7C"/>
+    <w:pPr>
+      <w:spacing w:after="100"/>
+    </w:pPr>
+  </w:style>
 </w:styles>
 </file>
 

</xml_diff>